<commit_message>
Hoeksnelheid + Ijken Druksensor
</commit_message>
<xml_diff>
--- a/What_to_Program.docx
+++ b/What_to_Program.docx
@@ -342,8 +342,6 @@
         </w:rPr>
         <w:t>]</w:t>
       </w:r>
-      <w:bookmarkStart w:id="0" w:name="_GoBack"/>
-      <w:bookmarkEnd w:id="0"/>
     </w:p>
     <w:p>
       <w:pPr>
@@ -829,17 +827,644 @@
       <w:pPr>
         <w:rPr>
           <w:rFonts w:cstheme="minorHAnsi"/>
+        </w:rPr>
+      </w:pPr>
+      <w:r>
+        <w:rPr>
+          <w:rFonts w:cstheme="minorHAnsi"/>
+        </w:rPr>
+        <w:t>Sensorwaardes FSR402 (</w:t>
+      </w:r>
+      <w:r>
+        <w:rPr>
+          <w:rFonts w:cstheme="minorHAnsi"/>
           <w:i/>
         </w:rPr>
-      </w:pPr>
+        <w:t>Druksensor</w:t>
+      </w:r>
+      <w:r>
+        <w:rPr>
+          <w:rFonts w:cstheme="minorHAnsi"/>
+        </w:rPr>
+        <w:t>)</w:t>
+      </w:r>
+    </w:p>
+    <w:tbl>
+      <w:tblPr>
+        <w:tblStyle w:val="Rastertabel4-Accent2"/>
+        <w:tblW w:w="0" w:type="auto"/>
+        <w:tblLook w:val="04A0" w:firstRow="1" w:lastRow="0" w:firstColumn="1" w:lastColumn="0" w:noHBand="0" w:noVBand="1"/>
+      </w:tblPr>
+      <w:tblGrid>
+        <w:gridCol w:w="4531"/>
+        <w:gridCol w:w="4531"/>
+      </w:tblGrid>
+      <w:tr>
+        <w:trPr>
+          <w:cnfStyle w:val="100000000000" w:firstRow="1" w:lastRow="0" w:firstColumn="0" w:lastColumn="0" w:oddVBand="0" w:evenVBand="0" w:oddHBand="0" w:evenHBand="0" w:firstRowFirstColumn="0" w:firstRowLastColumn="0" w:lastRowFirstColumn="0" w:lastRowLastColumn="0"/>
+        </w:trPr>
+        <w:tc>
+          <w:tcPr>
+            <w:cnfStyle w:val="001000000000" w:firstRow="0" w:lastRow="0" w:firstColumn="1" w:lastColumn="0" w:oddVBand="0" w:evenVBand="0" w:oddHBand="0" w:evenHBand="0" w:firstRowFirstColumn="0" w:firstRowLastColumn="0" w:lastRowFirstColumn="0" w:lastRowLastColumn="0"/>
+            <w:tcW w:w="4531" w:type="dxa"/>
+          </w:tcPr>
+          <w:p>
+            <w:pPr>
+              <w:jc w:val="center"/>
+            </w:pPr>
+            <w:r>
+              <w:t>Kracht [Newton]</w:t>
+            </w:r>
+          </w:p>
+        </w:tc>
+        <w:tc>
+          <w:tcPr>
+            <w:tcW w:w="4531" w:type="dxa"/>
+          </w:tcPr>
+          <w:p>
+            <w:pPr>
+              <w:jc w:val="center"/>
+              <w:cnfStyle w:val="100000000000" w:firstRow="1" w:lastRow="0" w:firstColumn="0" w:lastColumn="0" w:oddVBand="0" w:evenVBand="0" w:oddHBand="0" w:evenHBand="0" w:firstRowFirstColumn="0" w:firstRowLastColumn="0" w:lastRowFirstColumn="0" w:lastRowLastColumn="0"/>
+            </w:pPr>
+            <w:r>
+              <w:t>Voltage [</w:t>
+            </w:r>
+            <w:proofErr w:type="spellStart"/>
+            <w:r>
+              <w:t>mV</w:t>
+            </w:r>
+            <w:proofErr w:type="spellEnd"/>
+            <w:r>
+              <w:t>]</w:t>
+            </w:r>
+          </w:p>
+        </w:tc>
+      </w:tr>
+      <w:tr>
+        <w:trPr>
+          <w:cnfStyle w:val="000000100000" w:firstRow="0" w:lastRow="0" w:firstColumn="0" w:lastColumn="0" w:oddVBand="0" w:evenVBand="0" w:oddHBand="1" w:evenHBand="0" w:firstRowFirstColumn="0" w:firstRowLastColumn="0" w:lastRowFirstColumn="0" w:lastRowLastColumn="0"/>
+        </w:trPr>
+        <w:tc>
+          <w:tcPr>
+            <w:cnfStyle w:val="001000000000" w:firstRow="0" w:lastRow="0" w:firstColumn="1" w:lastColumn="0" w:oddVBand="0" w:evenVBand="0" w:oddHBand="0" w:evenHBand="0" w:firstRowFirstColumn="0" w:firstRowLastColumn="0" w:lastRowFirstColumn="0" w:lastRowLastColumn="0"/>
+            <w:tcW w:w="4531" w:type="dxa"/>
+          </w:tcPr>
+          <w:p>
+            <w:pPr>
+              <w:jc w:val="center"/>
+            </w:pPr>
+            <w:r>
+              <w:t>0,5</w:t>
+            </w:r>
+          </w:p>
+        </w:tc>
+        <w:tc>
+          <w:tcPr>
+            <w:tcW w:w="4531" w:type="dxa"/>
+          </w:tcPr>
+          <w:p>
+            <w:pPr>
+              <w:jc w:val="center"/>
+              <w:cnfStyle w:val="000000100000" w:firstRow="0" w:lastRow="0" w:firstColumn="0" w:lastColumn="0" w:oddVBand="0" w:evenVBand="0" w:oddHBand="1" w:evenHBand="0" w:firstRowFirstColumn="0" w:firstRowLastColumn="0" w:lastRowFirstColumn="0" w:lastRowLastColumn="0"/>
+            </w:pPr>
+            <w:r>
+              <w:t>240</w:t>
+            </w:r>
+          </w:p>
+        </w:tc>
+      </w:tr>
+      <w:tr>
+        <w:tc>
+          <w:tcPr>
+            <w:cnfStyle w:val="001000000000" w:firstRow="0" w:lastRow="0" w:firstColumn="1" w:lastColumn="0" w:oddVBand="0" w:evenVBand="0" w:oddHBand="0" w:evenHBand="0" w:firstRowFirstColumn="0" w:firstRowLastColumn="0" w:lastRowFirstColumn="0" w:lastRowLastColumn="0"/>
+            <w:tcW w:w="4531" w:type="dxa"/>
+          </w:tcPr>
+          <w:p>
+            <w:pPr>
+              <w:jc w:val="center"/>
+            </w:pPr>
+            <w:r>
+              <w:t>1,0</w:t>
+            </w:r>
+          </w:p>
+        </w:tc>
+        <w:tc>
+          <w:tcPr>
+            <w:tcW w:w="4531" w:type="dxa"/>
+          </w:tcPr>
+          <w:p>
+            <w:pPr>
+              <w:jc w:val="center"/>
+              <w:cnfStyle w:val="000000000000" w:firstRow="0" w:lastRow="0" w:firstColumn="0" w:lastColumn="0" w:oddVBand="0" w:evenVBand="0" w:oddHBand="0" w:evenHBand="0" w:firstRowFirstColumn="0" w:firstRowLastColumn="0" w:lastRowFirstColumn="0" w:lastRowLastColumn="0"/>
+            </w:pPr>
+            <w:r>
+              <w:t>600</w:t>
+            </w:r>
+          </w:p>
+        </w:tc>
+      </w:tr>
+      <w:tr>
+        <w:trPr>
+          <w:cnfStyle w:val="000000100000" w:firstRow="0" w:lastRow="0" w:firstColumn="0" w:lastColumn="0" w:oddVBand="0" w:evenVBand="0" w:oddHBand="1" w:evenHBand="0" w:firstRowFirstColumn="0" w:firstRowLastColumn="0" w:lastRowFirstColumn="0" w:lastRowLastColumn="0"/>
+        </w:trPr>
+        <w:tc>
+          <w:tcPr>
+            <w:cnfStyle w:val="001000000000" w:firstRow="0" w:lastRow="0" w:firstColumn="1" w:lastColumn="0" w:oddVBand="0" w:evenVBand="0" w:oddHBand="0" w:evenHBand="0" w:firstRowFirstColumn="0" w:firstRowLastColumn="0" w:lastRowFirstColumn="0" w:lastRowLastColumn="0"/>
+            <w:tcW w:w="4531" w:type="dxa"/>
+          </w:tcPr>
+          <w:p>
+            <w:pPr>
+              <w:jc w:val="center"/>
+            </w:pPr>
+            <w:r>
+              <w:t>5,0</w:t>
+            </w:r>
+          </w:p>
+        </w:tc>
+        <w:tc>
+          <w:tcPr>
+            <w:tcW w:w="4531" w:type="dxa"/>
+          </w:tcPr>
+          <w:p>
+            <w:pPr>
+              <w:jc w:val="center"/>
+              <w:cnfStyle w:val="000000100000" w:firstRow="0" w:lastRow="0" w:firstColumn="0" w:lastColumn="0" w:oddVBand="0" w:evenVBand="0" w:oddHBand="1" w:evenHBand="0" w:firstRowFirstColumn="0" w:firstRowLastColumn="0" w:lastRowFirstColumn="0" w:lastRowLastColumn="0"/>
+            </w:pPr>
+            <w:r>
+              <w:t>1300</w:t>
+            </w:r>
+          </w:p>
+        </w:tc>
+      </w:tr>
+      <w:tr>
+        <w:tc>
+          <w:tcPr>
+            <w:cnfStyle w:val="001000000000" w:firstRow="0" w:lastRow="0" w:firstColumn="1" w:lastColumn="0" w:oddVBand="0" w:evenVBand="0" w:oddHBand="0" w:evenHBand="0" w:firstRowFirstColumn="0" w:firstRowLastColumn="0" w:lastRowFirstColumn="0" w:lastRowLastColumn="0"/>
+            <w:tcW w:w="4531" w:type="dxa"/>
+          </w:tcPr>
+          <w:p>
+            <w:pPr>
+              <w:jc w:val="center"/>
+            </w:pPr>
+            <w:r>
+              <w:t>11</w:t>
+            </w:r>
+          </w:p>
+        </w:tc>
+        <w:tc>
+          <w:tcPr>
+            <w:tcW w:w="4531" w:type="dxa"/>
+          </w:tcPr>
+          <w:p>
+            <w:pPr>
+              <w:jc w:val="center"/>
+              <w:cnfStyle w:val="000000000000" w:firstRow="0" w:lastRow="0" w:firstColumn="0" w:lastColumn="0" w:oddVBand="0" w:evenVBand="0" w:oddHBand="0" w:evenHBand="0" w:firstRowFirstColumn="0" w:firstRowLastColumn="0" w:lastRowFirstColumn="0" w:lastRowLastColumn="0"/>
+            </w:pPr>
+            <w:r>
+              <w:t>1740</w:t>
+            </w:r>
+          </w:p>
+        </w:tc>
+      </w:tr>
+      <w:tr>
+        <w:trPr>
+          <w:cnfStyle w:val="000000100000" w:firstRow="0" w:lastRow="0" w:firstColumn="0" w:lastColumn="0" w:oddVBand="0" w:evenVBand="0" w:oddHBand="1" w:evenHBand="0" w:firstRowFirstColumn="0" w:firstRowLastColumn="0" w:lastRowFirstColumn="0" w:lastRowLastColumn="0"/>
+        </w:trPr>
+        <w:tc>
+          <w:tcPr>
+            <w:cnfStyle w:val="001000000000" w:firstRow="0" w:lastRow="0" w:firstColumn="1" w:lastColumn="0" w:oddVBand="0" w:evenVBand="0" w:oddHBand="0" w:evenHBand="0" w:firstRowFirstColumn="0" w:firstRowLastColumn="0" w:lastRowFirstColumn="0" w:lastRowLastColumn="0"/>
+            <w:tcW w:w="4531" w:type="dxa"/>
+          </w:tcPr>
+          <w:p>
+            <w:pPr>
+              <w:jc w:val="center"/>
+            </w:pPr>
+            <w:r>
+              <w:t>21</w:t>
+            </w:r>
+          </w:p>
+        </w:tc>
+        <w:tc>
+          <w:tcPr>
+            <w:tcW w:w="4531" w:type="dxa"/>
+          </w:tcPr>
+          <w:p>
+            <w:pPr>
+              <w:jc w:val="center"/>
+              <w:cnfStyle w:val="000000100000" w:firstRow="0" w:lastRow="0" w:firstColumn="0" w:lastColumn="0" w:oddVBand="0" w:evenVBand="0" w:oddHBand="1" w:evenHBand="0" w:firstRowFirstColumn="0" w:firstRowLastColumn="0" w:lastRowFirstColumn="0" w:lastRowLastColumn="0"/>
+            </w:pPr>
+            <w:r>
+              <w:t>1900</w:t>
+            </w:r>
+          </w:p>
+        </w:tc>
+      </w:tr>
+      <w:tr>
+        <w:tc>
+          <w:tcPr>
+            <w:cnfStyle w:val="001000000000" w:firstRow="0" w:lastRow="0" w:firstColumn="1" w:lastColumn="0" w:oddVBand="0" w:evenVBand="0" w:oddHBand="0" w:evenHBand="0" w:firstRowFirstColumn="0" w:firstRowLastColumn="0" w:lastRowFirstColumn="0" w:lastRowLastColumn="0"/>
+            <w:tcW w:w="4531" w:type="dxa"/>
+          </w:tcPr>
+          <w:p>
+            <w:pPr>
+              <w:jc w:val="center"/>
+            </w:pPr>
+            <w:r>
+              <w:t>25</w:t>
+            </w:r>
+          </w:p>
+        </w:tc>
+        <w:tc>
+          <w:tcPr>
+            <w:tcW w:w="4531" w:type="dxa"/>
+          </w:tcPr>
+          <w:p>
+            <w:pPr>
+              <w:jc w:val="center"/>
+              <w:cnfStyle w:val="000000000000" w:firstRow="0" w:lastRow="0" w:firstColumn="0" w:lastColumn="0" w:oddVBand="0" w:evenVBand="0" w:oddHBand="0" w:evenHBand="0" w:firstRowFirstColumn="0" w:firstRowLastColumn="0" w:lastRowFirstColumn="0" w:lastRowLastColumn="0"/>
+            </w:pPr>
+            <w:r>
+              <w:t>2600</w:t>
+            </w:r>
+          </w:p>
+        </w:tc>
+      </w:tr>
+      <w:tr>
+        <w:trPr>
+          <w:cnfStyle w:val="000000100000" w:firstRow="0" w:lastRow="0" w:firstColumn="0" w:lastColumn="0" w:oddVBand="0" w:evenVBand="0" w:oddHBand="1" w:evenHBand="0" w:firstRowFirstColumn="0" w:firstRowLastColumn="0" w:lastRowFirstColumn="0" w:lastRowLastColumn="0"/>
+        </w:trPr>
+        <w:tc>
+          <w:tcPr>
+            <w:cnfStyle w:val="001000000000" w:firstRow="0" w:lastRow="0" w:firstColumn="1" w:lastColumn="0" w:oddVBand="0" w:evenVBand="0" w:oddHBand="0" w:evenHBand="0" w:firstRowFirstColumn="0" w:firstRowLastColumn="0" w:lastRowFirstColumn="0" w:lastRowLastColumn="0"/>
+            <w:tcW w:w="4531" w:type="dxa"/>
+          </w:tcPr>
+          <w:p>
+            <w:pPr>
+              <w:jc w:val="center"/>
+            </w:pPr>
+            <w:r>
+              <w:t>46</w:t>
+            </w:r>
+          </w:p>
+        </w:tc>
+        <w:tc>
+          <w:tcPr>
+            <w:tcW w:w="4531" w:type="dxa"/>
+          </w:tcPr>
+          <w:p>
+            <w:pPr>
+              <w:jc w:val="center"/>
+              <w:cnfStyle w:val="000000100000" w:firstRow="0" w:lastRow="0" w:firstColumn="0" w:lastColumn="0" w:oddVBand="0" w:evenVBand="0" w:oddHBand="1" w:evenHBand="0" w:firstRowFirstColumn="0" w:firstRowLastColumn="0" w:lastRowFirstColumn="0" w:lastRowLastColumn="0"/>
+            </w:pPr>
+            <w:r>
+              <w:t>3000</w:t>
+            </w:r>
+          </w:p>
+        </w:tc>
+      </w:tr>
+    </w:tbl>
+    <w:p/>
+    <w:p>
+      <w:r>
+        <w:rPr>
+          <w:noProof/>
+        </w:rPr>
+        <w:lastRenderedPageBreak/>
+        <w:drawing>
+          <wp:inline distT="0" distB="0" distL="0" distR="0" wp14:anchorId="3B8B8F7D" wp14:editId="583F8111">
+            <wp:extent cx="5147975" cy="5996940"/>
+            <wp:effectExtent l="0" t="0" r="0" b="3810"/>
+            <wp:docPr id="1" name="Afbeelding 1"/>
+            <wp:cNvGraphicFramePr>
+              <a:graphicFrameLocks xmlns:a="http://schemas.openxmlformats.org/drawingml/2006/main" noChangeAspect="1"/>
+            </wp:cNvGraphicFramePr>
+            <a:graphic xmlns:a="http://schemas.openxmlformats.org/drawingml/2006/main">
+              <a:graphicData uri="http://schemas.openxmlformats.org/drawingml/2006/picture">
+                <pic:pic xmlns:pic="http://schemas.openxmlformats.org/drawingml/2006/picture">
+                  <pic:nvPicPr>
+                    <pic:cNvPr id="1" name=""/>
+                    <pic:cNvPicPr/>
+                  </pic:nvPicPr>
+                  <pic:blipFill rotWithShape="1">
+                    <a:blip r:embed="rId5"/>
+                    <a:srcRect l="20635" t="14580" r="41667" b="7349"/>
+                    <a:stretch/>
+                  </pic:blipFill>
+                  <pic:spPr bwMode="auto">
+                    <a:xfrm>
+                      <a:off x="0" y="0"/>
+                      <a:ext cx="5157802" cy="6008388"/>
+                    </a:xfrm>
+                    <a:prstGeom prst="rect">
+                      <a:avLst/>
+                    </a:prstGeom>
+                    <a:ln>
+                      <a:noFill/>
+                    </a:ln>
+                    <a:extLst>
+                      <a:ext uri="{53640926-AAD7-44D8-BBD7-CCE9431645EC}">
+                        <a14:shadowObscured xmlns:a14="http://schemas.microsoft.com/office/drawing/2010/main"/>
+                      </a:ext>
+                    </a:extLst>
+                  </pic:spPr>
+                </pic:pic>
+              </a:graphicData>
+            </a:graphic>
+          </wp:inline>
+        </w:drawing>
+      </w:r>
     </w:p>
     <w:p>
-      <w:pPr>
-        <w:rPr>
-          <w:i/>
-        </w:rPr>
-      </w:pPr>
+      <w:r>
+        <w:rPr>
+          <w:noProof/>
+        </w:rPr>
+        <w:lastRenderedPageBreak/>
+        <w:drawing>
+          <wp:inline distT="0" distB="0" distL="0" distR="0" wp14:anchorId="4C7F1747" wp14:editId="28649C70">
+            <wp:extent cx="5117661" cy="5951220"/>
+            <wp:effectExtent l="0" t="0" r="6985" b="0"/>
+            <wp:docPr id="3" name="Afbeelding 3"/>
+            <wp:cNvGraphicFramePr>
+              <a:graphicFrameLocks xmlns:a="http://schemas.openxmlformats.org/drawingml/2006/main" noChangeAspect="1"/>
+            </wp:cNvGraphicFramePr>
+            <a:graphic xmlns:a="http://schemas.openxmlformats.org/drawingml/2006/main">
+              <a:graphicData uri="http://schemas.openxmlformats.org/drawingml/2006/picture">
+                <pic:pic xmlns:pic="http://schemas.openxmlformats.org/drawingml/2006/picture">
+                  <pic:nvPicPr>
+                    <pic:cNvPr id="1" name=""/>
+                    <pic:cNvPicPr/>
+                  </pic:nvPicPr>
+                  <pic:blipFill rotWithShape="1">
+                    <a:blip r:embed="rId6"/>
+                    <a:srcRect l="23016" t="19988" r="42063" b="7819"/>
+                    <a:stretch/>
+                  </pic:blipFill>
+                  <pic:spPr bwMode="auto">
+                    <a:xfrm>
+                      <a:off x="0" y="0"/>
+                      <a:ext cx="5129606" cy="5965111"/>
+                    </a:xfrm>
+                    <a:prstGeom prst="rect">
+                      <a:avLst/>
+                    </a:prstGeom>
+                    <a:ln>
+                      <a:noFill/>
+                    </a:ln>
+                    <a:extLst>
+                      <a:ext uri="{53640926-AAD7-44D8-BBD7-CCE9431645EC}">
+                        <a14:shadowObscured xmlns:a14="http://schemas.microsoft.com/office/drawing/2010/main"/>
+                      </a:ext>
+                    </a:extLst>
+                  </pic:spPr>
+                </pic:pic>
+              </a:graphicData>
+            </a:graphic>
+          </wp:inline>
+        </w:drawing>
+      </w:r>
+      <w:proofErr w:type="spellStart"/>
     </w:p>
+    <w:p>
+      <w:proofErr w:type="spellEnd"/>
+      <w:r>
+        <w:rPr>
+          <w:b/>
+        </w:rPr>
+        <w:t>Formul</w:t>
+      </w:r>
+      <w:r>
+        <w:rPr>
+          <w:b/>
+        </w:rPr>
+        <w:t>e</w:t>
+      </w:r>
+      <w:r>
+        <w:rPr>
+          <w:b/>
+        </w:rPr>
+        <w:t xml:space="preserve">: </w:t>
+      </w:r>
+      <w:r>
+        <w:t>y = 34331050 + (2.047047 - 34331050)/(1 + (x/162446.1)^3.412111)</w:t>
+      </w:r>
+    </w:p>
+    <w:p>
+      <w:bookmarkStart w:id="0" w:name="_GoBack"/>
+      <w:bookmarkEnd w:id="0"/>
+    </w:p>
+    <w:tbl>
+      <w:tblPr>
+        <w:tblStyle w:val="Rastertabel4-Accent2"/>
+        <w:tblW w:w="0" w:type="auto"/>
+        <w:tblLook w:val="04A0" w:firstRow="1" w:lastRow="0" w:firstColumn="1" w:lastColumn="0" w:noHBand="0" w:noVBand="1"/>
+      </w:tblPr>
+      <w:tblGrid>
+        <w:gridCol w:w="4531"/>
+        <w:gridCol w:w="4531"/>
+      </w:tblGrid>
+      <w:tr>
+        <w:trPr>
+          <w:cnfStyle w:val="100000000000" w:firstRow="1" w:lastRow="0" w:firstColumn="0" w:lastColumn="0" w:oddVBand="0" w:evenVBand="0" w:oddHBand="0" w:evenHBand="0" w:firstRowFirstColumn="0" w:firstRowLastColumn="0" w:lastRowFirstColumn="0" w:lastRowLastColumn="0"/>
+        </w:trPr>
+        <w:tc>
+          <w:tcPr>
+            <w:cnfStyle w:val="001000000000" w:firstRow="0" w:lastRow="0" w:firstColumn="1" w:lastColumn="0" w:oddVBand="0" w:evenVBand="0" w:oddHBand="0" w:evenHBand="0" w:firstRowFirstColumn="0" w:firstRowLastColumn="0" w:lastRowFirstColumn="0" w:lastRowLastColumn="0"/>
+            <w:tcW w:w="4531" w:type="dxa"/>
+          </w:tcPr>
+          <w:p>
+            <w:pPr>
+              <w:jc w:val="center"/>
+            </w:pPr>
+            <w:r>
+              <w:t>Kracht [Newton]</w:t>
+            </w:r>
+          </w:p>
+        </w:tc>
+        <w:tc>
+          <w:tcPr>
+            <w:tcW w:w="4531" w:type="dxa"/>
+          </w:tcPr>
+          <w:p>
+            <w:pPr>
+              <w:jc w:val="center"/>
+              <w:cnfStyle w:val="100000000000" w:firstRow="1" w:lastRow="0" w:firstColumn="0" w:lastColumn="0" w:oddVBand="0" w:evenVBand="0" w:oddHBand="0" w:evenHBand="0" w:firstRowFirstColumn="0" w:firstRowLastColumn="0" w:lastRowFirstColumn="0" w:lastRowLastColumn="0"/>
+            </w:pPr>
+            <w:r>
+              <w:t>Voltage [</w:t>
+            </w:r>
+            <w:proofErr w:type="spellStart"/>
+            <w:r>
+              <w:t>mV</w:t>
+            </w:r>
+            <w:proofErr w:type="spellEnd"/>
+            <w:r>
+              <w:t>]</w:t>
+            </w:r>
+          </w:p>
+        </w:tc>
+      </w:tr>
+      <w:tr>
+        <w:trPr>
+          <w:cnfStyle w:val="000000100000" w:firstRow="0" w:lastRow="0" w:firstColumn="0" w:lastColumn="0" w:oddVBand="0" w:evenVBand="0" w:oddHBand="1" w:evenHBand="0" w:firstRowFirstColumn="0" w:firstRowLastColumn="0" w:lastRowFirstColumn="0" w:lastRowLastColumn="0"/>
+        </w:trPr>
+        <w:tc>
+          <w:tcPr>
+            <w:cnfStyle w:val="001000000000" w:firstRow="0" w:lastRow="0" w:firstColumn="1" w:lastColumn="0" w:oddVBand="0" w:evenVBand="0" w:oddHBand="0" w:evenHBand="0" w:firstRowFirstColumn="0" w:firstRowLastColumn="0" w:lastRowFirstColumn="0" w:lastRowLastColumn="0"/>
+            <w:tcW w:w="4531" w:type="dxa"/>
+          </w:tcPr>
+          <w:p>
+            <w:pPr>
+              <w:jc w:val="center"/>
+            </w:pPr>
+            <w:r>
+              <w:t>0.5</w:t>
+            </w:r>
+          </w:p>
+        </w:tc>
+        <w:tc>
+          <w:tcPr>
+            <w:tcW w:w="4531" w:type="dxa"/>
+          </w:tcPr>
+          <w:p>
+            <w:pPr>
+              <w:jc w:val="center"/>
+              <w:cnfStyle w:val="000000100000" w:firstRow="0" w:lastRow="0" w:firstColumn="0" w:lastColumn="0" w:oddVBand="0" w:evenVBand="0" w:oddHBand="1" w:evenHBand="0" w:firstRowFirstColumn="0" w:firstRowLastColumn="0" w:lastRowFirstColumn="0" w:lastRowLastColumn="0"/>
+            </w:pPr>
+            <w:r>
+              <w:t>240</w:t>
+            </w:r>
+          </w:p>
+        </w:tc>
+      </w:tr>
+      <w:tr>
+        <w:tc>
+          <w:tcPr>
+            <w:cnfStyle w:val="001000000000" w:firstRow="0" w:lastRow="0" w:firstColumn="1" w:lastColumn="0" w:oddVBand="0" w:evenVBand="0" w:oddHBand="0" w:evenHBand="0" w:firstRowFirstColumn="0" w:firstRowLastColumn="0" w:lastRowFirstColumn="0" w:lastRowLastColumn="0"/>
+            <w:tcW w:w="4531" w:type="dxa"/>
+          </w:tcPr>
+          <w:p>
+            <w:pPr>
+              <w:jc w:val="center"/>
+            </w:pPr>
+            <w:r>
+              <w:t>5</w:t>
+            </w:r>
+          </w:p>
+        </w:tc>
+        <w:tc>
+          <w:tcPr>
+            <w:tcW w:w="4531" w:type="dxa"/>
+          </w:tcPr>
+          <w:p>
+            <w:pPr>
+              <w:jc w:val="center"/>
+              <w:cnfStyle w:val="000000000000" w:firstRow="0" w:lastRow="0" w:firstColumn="0" w:lastColumn="0" w:oddVBand="0" w:evenVBand="0" w:oddHBand="0" w:evenHBand="0" w:firstRowFirstColumn="0" w:firstRowLastColumn="0" w:lastRowFirstColumn="0" w:lastRowLastColumn="0"/>
+            </w:pPr>
+            <w:r>
+              <w:t>1300</w:t>
+            </w:r>
+          </w:p>
+        </w:tc>
+      </w:tr>
+      <w:tr>
+        <w:trPr>
+          <w:cnfStyle w:val="000000100000" w:firstRow="0" w:lastRow="0" w:firstColumn="0" w:lastColumn="0" w:oddVBand="0" w:evenVBand="0" w:oddHBand="1" w:evenHBand="0" w:firstRowFirstColumn="0" w:firstRowLastColumn="0" w:lastRowFirstColumn="0" w:lastRowLastColumn="0"/>
+        </w:trPr>
+        <w:tc>
+          <w:tcPr>
+            <w:cnfStyle w:val="001000000000" w:firstRow="0" w:lastRow="0" w:firstColumn="1" w:lastColumn="0" w:oddVBand="0" w:evenVBand="0" w:oddHBand="0" w:evenHBand="0" w:firstRowFirstColumn="0" w:firstRowLastColumn="0" w:lastRowFirstColumn="0" w:lastRowLastColumn="0"/>
+            <w:tcW w:w="4531" w:type="dxa"/>
+          </w:tcPr>
+          <w:p>
+            <w:pPr>
+              <w:jc w:val="center"/>
+            </w:pPr>
+            <w:r>
+              <w:t>11</w:t>
+            </w:r>
+          </w:p>
+        </w:tc>
+        <w:tc>
+          <w:tcPr>
+            <w:tcW w:w="4531" w:type="dxa"/>
+          </w:tcPr>
+          <w:p>
+            <w:pPr>
+              <w:jc w:val="center"/>
+              <w:cnfStyle w:val="000000100000" w:firstRow="0" w:lastRow="0" w:firstColumn="0" w:lastColumn="0" w:oddVBand="0" w:evenVBand="0" w:oddHBand="1" w:evenHBand="0" w:firstRowFirstColumn="0" w:firstRowLastColumn="0" w:lastRowFirstColumn="0" w:lastRowLastColumn="0"/>
+            </w:pPr>
+            <w:r>
+              <w:t>1740</w:t>
+            </w:r>
+          </w:p>
+        </w:tc>
+      </w:tr>
+      <w:tr>
+        <w:tc>
+          <w:tcPr>
+            <w:cnfStyle w:val="001000000000" w:firstRow="0" w:lastRow="0" w:firstColumn="1" w:lastColumn="0" w:oddVBand="0" w:evenVBand="0" w:oddHBand="0" w:evenHBand="0" w:firstRowFirstColumn="0" w:firstRowLastColumn="0" w:lastRowFirstColumn="0" w:lastRowLastColumn="0"/>
+            <w:tcW w:w="4531" w:type="dxa"/>
+          </w:tcPr>
+          <w:p>
+            <w:pPr>
+              <w:jc w:val="center"/>
+            </w:pPr>
+            <w:r>
+              <w:t>25</w:t>
+            </w:r>
+          </w:p>
+        </w:tc>
+        <w:tc>
+          <w:tcPr>
+            <w:tcW w:w="4531" w:type="dxa"/>
+          </w:tcPr>
+          <w:p>
+            <w:pPr>
+              <w:jc w:val="center"/>
+              <w:cnfStyle w:val="000000000000" w:firstRow="0" w:lastRow="0" w:firstColumn="0" w:lastColumn="0" w:oddVBand="0" w:evenVBand="0" w:oddHBand="0" w:evenHBand="0" w:firstRowFirstColumn="0" w:firstRowLastColumn="0" w:lastRowFirstColumn="0" w:lastRowLastColumn="0"/>
+            </w:pPr>
+            <w:r>
+              <w:t>2600</w:t>
+            </w:r>
+          </w:p>
+        </w:tc>
+      </w:tr>
+      <w:tr>
+        <w:trPr>
+          <w:cnfStyle w:val="000000100000" w:firstRow="0" w:lastRow="0" w:firstColumn="0" w:lastColumn="0" w:oddVBand="0" w:evenVBand="0" w:oddHBand="1" w:evenHBand="0" w:firstRowFirstColumn="0" w:firstRowLastColumn="0" w:lastRowFirstColumn="0" w:lastRowLastColumn="0"/>
+        </w:trPr>
+        <w:tc>
+          <w:tcPr>
+            <w:cnfStyle w:val="001000000000" w:firstRow="0" w:lastRow="0" w:firstColumn="1" w:lastColumn="0" w:oddVBand="0" w:evenVBand="0" w:oddHBand="0" w:evenHBand="0" w:firstRowFirstColumn="0" w:firstRowLastColumn="0" w:lastRowFirstColumn="0" w:lastRowLastColumn="0"/>
+            <w:tcW w:w="4531" w:type="dxa"/>
+          </w:tcPr>
+          <w:p>
+            <w:pPr>
+              <w:jc w:val="center"/>
+            </w:pPr>
+            <w:r>
+              <w:t>45</w:t>
+            </w:r>
+          </w:p>
+        </w:tc>
+        <w:tc>
+          <w:tcPr>
+            <w:tcW w:w="4531" w:type="dxa"/>
+          </w:tcPr>
+          <w:p>
+            <w:pPr>
+              <w:jc w:val="center"/>
+              <w:cnfStyle w:val="000000100000" w:firstRow="0" w:lastRow="0" w:firstColumn="0" w:lastColumn="0" w:oddVBand="0" w:evenVBand="0" w:oddHBand="1" w:evenHBand="0" w:firstRowFirstColumn="0" w:firstRowLastColumn="0" w:lastRowFirstColumn="0" w:lastRowLastColumn="0"/>
+            </w:pPr>
+            <w:r>
+              <w:t>3000</w:t>
+            </w:r>
+          </w:p>
+        </w:tc>
+      </w:tr>
+    </w:tbl>
+    <w:p/>
     <w:sectPr>
       <w:pgSz w:w="11906" w:h="16838"/>
       <w:pgMar w:top="1417" w:right="1417" w:bottom="1417" w:left="1417" w:header="708" w:footer="708" w:gutter="0"/>
@@ -1407,6 +2032,101 @@
       <w:contextualSpacing/>
     </w:pPr>
   </w:style>
+  <w:style w:type="table" w:styleId="Tabelraster">
+    <w:name w:val="Table Grid"/>
+    <w:basedOn w:val="Standaardtabel"/>
+    <w:uiPriority w:val="39"/>
+    <w:rsid w:val="00D5338E"/>
+    <w:pPr>
+      <w:spacing w:after="0" w:line="240" w:lineRule="auto"/>
+    </w:pPr>
+    <w:tblPr>
+      <w:tblBorders>
+        <w:top w:val="single" w:sz="4" w:space="0" w:color="auto"/>
+        <w:left w:val="single" w:sz="4" w:space="0" w:color="auto"/>
+        <w:bottom w:val="single" w:sz="4" w:space="0" w:color="auto"/>
+        <w:right w:val="single" w:sz="4" w:space="0" w:color="auto"/>
+        <w:insideH w:val="single" w:sz="4" w:space="0" w:color="auto"/>
+        <w:insideV w:val="single" w:sz="4" w:space="0" w:color="auto"/>
+      </w:tblBorders>
+    </w:tblPr>
+  </w:style>
+  <w:style w:type="table" w:styleId="Rastertabel4-Accent2">
+    <w:name w:val="Grid Table 4 Accent 2"/>
+    <w:basedOn w:val="Standaardtabel"/>
+    <w:uiPriority w:val="49"/>
+    <w:rsid w:val="00D5338E"/>
+    <w:pPr>
+      <w:spacing w:after="0" w:line="240" w:lineRule="auto"/>
+    </w:pPr>
+    <w:tblPr>
+      <w:tblStyleRowBandSize w:val="1"/>
+      <w:tblStyleColBandSize w:val="1"/>
+      <w:tblBorders>
+        <w:top w:val="single" w:sz="4" w:space="0" w:color="F4B083" w:themeColor="accent2" w:themeTint="99"/>
+        <w:left w:val="single" w:sz="4" w:space="0" w:color="F4B083" w:themeColor="accent2" w:themeTint="99"/>
+        <w:bottom w:val="single" w:sz="4" w:space="0" w:color="F4B083" w:themeColor="accent2" w:themeTint="99"/>
+        <w:right w:val="single" w:sz="4" w:space="0" w:color="F4B083" w:themeColor="accent2" w:themeTint="99"/>
+        <w:insideH w:val="single" w:sz="4" w:space="0" w:color="F4B083" w:themeColor="accent2" w:themeTint="99"/>
+        <w:insideV w:val="single" w:sz="4" w:space="0" w:color="F4B083" w:themeColor="accent2" w:themeTint="99"/>
+      </w:tblBorders>
+    </w:tblPr>
+    <w:tblStylePr w:type="firstRow">
+      <w:rPr>
+        <w:b/>
+        <w:bCs/>
+        <w:color w:val="FFFFFF" w:themeColor="background1"/>
+      </w:rPr>
+      <w:tblPr/>
+      <w:tcPr>
+        <w:tcBorders>
+          <w:top w:val="single" w:sz="4" w:space="0" w:color="ED7D31" w:themeColor="accent2"/>
+          <w:left w:val="single" w:sz="4" w:space="0" w:color="ED7D31" w:themeColor="accent2"/>
+          <w:bottom w:val="single" w:sz="4" w:space="0" w:color="ED7D31" w:themeColor="accent2"/>
+          <w:right w:val="single" w:sz="4" w:space="0" w:color="ED7D31" w:themeColor="accent2"/>
+          <w:insideH w:val="nil"/>
+          <w:insideV w:val="nil"/>
+        </w:tcBorders>
+        <w:shd w:val="clear" w:color="auto" w:fill="ED7D31" w:themeFill="accent2"/>
+      </w:tcPr>
+    </w:tblStylePr>
+    <w:tblStylePr w:type="lastRow">
+      <w:rPr>
+        <w:b/>
+        <w:bCs/>
+      </w:rPr>
+      <w:tblPr/>
+      <w:tcPr>
+        <w:tcBorders>
+          <w:top w:val="double" w:sz="4" w:space="0" w:color="ED7D31" w:themeColor="accent2"/>
+        </w:tcBorders>
+      </w:tcPr>
+    </w:tblStylePr>
+    <w:tblStylePr w:type="firstCol">
+      <w:rPr>
+        <w:b/>
+        <w:bCs/>
+      </w:rPr>
+    </w:tblStylePr>
+    <w:tblStylePr w:type="lastCol">
+      <w:rPr>
+        <w:b/>
+        <w:bCs/>
+      </w:rPr>
+    </w:tblStylePr>
+    <w:tblStylePr w:type="band1Vert">
+      <w:tblPr/>
+      <w:tcPr>
+        <w:shd w:val="clear" w:color="auto" w:fill="FBE4D5" w:themeFill="accent2" w:themeFillTint="33"/>
+      </w:tcPr>
+    </w:tblStylePr>
+    <w:tblStylePr w:type="band1Horz">
+      <w:tblPr/>
+      <w:tcPr>
+        <w:shd w:val="clear" w:color="auto" w:fill="FBE4D5" w:themeFill="accent2" w:themeFillTint="33"/>
+      </w:tcPr>
+    </w:tblStylePr>
+  </w:style>
 </w:styles>
 </file>
 

</xml_diff>